<commit_message>
Update Assignment 1 - Graphs.docx
</commit_message>
<xml_diff>
--- a/Assignment 1/Assignment 1 - Graphs.docx
+++ b/Assignment 1/Assignment 1 - Graphs.docx
@@ -2,6 +2,773 @@
 <file path=word/document.xml><?xml version="1.0" encoding="utf-8"?>
 <w:document xmlns:wpc="http://schemas.microsoft.com/office/word/2010/wordprocessingCanvas" xmlns:cx="http://schemas.microsoft.com/office/drawing/2014/chartex" xmlns:cx1="http://schemas.microsoft.com/office/drawing/2015/9/8/chartex" xmlns:cx2="http://schemas.microsoft.com/office/drawing/2015/10/21/chartex" xmlns:cx3="http://schemas.microsoft.com/office/drawing/2016/5/9/chartex" xmlns:cx4="http://schemas.microsoft.com/office/drawing/2016/5/10/chartex" xmlns:cx5="http://schemas.microsoft.com/office/drawing/2016/5/11/chartex" xmlns:cx6="http://schemas.microsoft.com/office/drawing/2016/5/12/chartex" xmlns:cx7="http://schemas.microsoft.com/office/drawing/2016/5/13/chartex" xmlns:cx8="http://schemas.microsoft.com/office/drawing/2016/5/14/chartex" xmlns:mc="http://schemas.openxmlformats.org/markup-compatibility/2006" xmlns:aink="http://schemas.microsoft.com/office/drawing/2016/ink" xmlns:am3d="http://schemas.microsoft.com/office/drawing/2017/model3d" xmlns:o="urn:schemas-microsoft-com:office:office" xmlns:r="http://schemas.openxmlformats.org/officeDocument/2006/relationships" xmlns:m="http://schemas.openxmlformats.org/officeDocument/2006/math" xmlns:v="urn:schemas-microsoft-com:vml" xmlns:wp14="http://schemas.microsoft.com/office/word/2010/wordprocessingDrawing" xmlns:wp="http://schemas.openxmlformats.org/drawingml/2006/wordprocessingDrawing" xmlns:w10="urn:schemas-microsoft-com:office:word" xmlns:w="http://schemas.openxmlformats.org/wordprocessingml/2006/main" xmlns:w14="http://schemas.microsoft.com/office/word/2010/wordml" xmlns:w15="http://schemas.microsoft.com/office/word/2012/wordml" xmlns:w16cex="http://schemas.microsoft.com/office/word/2018/wordml/cex" xmlns:w16cid="http://schemas.microsoft.com/office/word/2016/wordml/cid" xmlns:w16="http://schemas.microsoft.com/office/word/2018/wordml" xmlns:w16se="http://schemas.microsoft.com/office/word/2015/wordml/symex" xmlns:wpg="http://schemas.microsoft.com/office/word/2010/wordprocessingGroup" xmlns:wpi="http://schemas.microsoft.com/office/word/2010/wordprocessingInk" xmlns:wne="http://schemas.microsoft.com/office/word/2006/wordml" xmlns:wps="http://schemas.microsoft.com/office/word/2010/wordprocessingShape" mc:Ignorable="w14 w15 w16se w16cid w16 w16cex wp14">
   <w:body>
+    <w:p>
+      <w:pPr>
+        <w:pStyle w:val="Title"/>
+      </w:pPr>
+      <w:r>
+        <w:t xml:space="preserve">Assignment 1 - </w:t>
+      </w:r>
+      <w:r>
+        <w:t>Distribution Analysis</w:t>
+      </w:r>
+    </w:p>
+    <w:p/>
+    <w:p>
+      <w:pPr>
+        <w:pStyle w:val="Heading1"/>
+      </w:pPr>
+      <w:r>
+        <w:t>Introduction</w:t>
+      </w:r>
+    </w:p>
+    <w:p>
+      <w:pPr>
+        <w:rPr>
+          <w:lang w:eastAsia="en-GB"/>
+        </w:rPr>
+      </w:pPr>
+      <w:r>
+        <w:rPr>
+          <w:lang w:eastAsia="en-GB"/>
+        </w:rPr>
+        <w:t xml:space="preserve">In this assignment, the correlations between </w:t>
+      </w:r>
+      <w:r>
+        <w:rPr>
+          <w:b/>
+          <w:bCs/>
+          <w:lang w:eastAsia="en-GB"/>
+        </w:rPr>
+        <w:t xml:space="preserve">Fuel Economy </w:t>
+      </w:r>
+      <w:r>
+        <w:rPr>
+          <w:lang w:eastAsia="en-GB"/>
+        </w:rPr>
+        <w:t xml:space="preserve">and a few other parameters in the </w:t>
+      </w:r>
+      <w:proofErr w:type="spellStart"/>
+      <w:r>
+        <w:rPr>
+          <w:i/>
+          <w:iCs/>
+          <w:lang w:eastAsia="en-GB"/>
+        </w:rPr>
+        <w:t>CarsDB</w:t>
+      </w:r>
+      <w:proofErr w:type="spellEnd"/>
+      <w:r>
+        <w:rPr>
+          <w:lang w:eastAsia="en-GB"/>
+        </w:rPr>
+        <w:t xml:space="preserve"> dataset are better understood. The assignment is divided into three parts, each discussing one of the following relationships:</w:t>
+      </w:r>
+    </w:p>
+    <w:p>
+      <w:pPr>
+        <w:pStyle w:val="ListParagraph"/>
+        <w:numPr>
+          <w:ilvl w:val="0"/>
+          <w:numId w:val="1"/>
+        </w:numPr>
+        <w:rPr>
+          <w:lang w:eastAsia="en-GB"/>
+        </w:rPr>
+      </w:pPr>
+      <w:r>
+        <w:rPr>
+          <w:lang w:eastAsia="en-GB"/>
+        </w:rPr>
+        <w:t xml:space="preserve">Fuel </w:t>
+      </w:r>
+      <w:r>
+        <w:rPr>
+          <w:lang w:eastAsia="en-GB"/>
+        </w:rPr>
+        <w:t>efficiency</w:t>
+      </w:r>
+      <w:r>
+        <w:rPr>
+          <w:lang w:eastAsia="en-GB"/>
+        </w:rPr>
+        <w:t xml:space="preserve"> vs </w:t>
+      </w:r>
+      <w:r>
+        <w:rPr>
+          <w:lang w:eastAsia="en-GB"/>
+        </w:rPr>
+        <w:t>e</w:t>
+      </w:r>
+      <w:r>
+        <w:rPr>
+          <w:lang w:eastAsia="en-GB"/>
+        </w:rPr>
+        <w:t xml:space="preserve">ngine </w:t>
+      </w:r>
+      <w:r>
+        <w:rPr>
+          <w:lang w:eastAsia="en-GB"/>
+        </w:rPr>
+        <w:t>d</w:t>
+      </w:r>
+      <w:r>
+        <w:rPr>
+          <w:lang w:eastAsia="en-GB"/>
+        </w:rPr>
+        <w:t>isplacement</w:t>
+      </w:r>
+    </w:p>
+    <w:p>
+      <w:pPr>
+        <w:pStyle w:val="ListParagraph"/>
+        <w:numPr>
+          <w:ilvl w:val="0"/>
+          <w:numId w:val="1"/>
+        </w:numPr>
+        <w:rPr>
+          <w:lang w:eastAsia="en-GB"/>
+        </w:rPr>
+      </w:pPr>
+      <w:r>
+        <w:rPr>
+          <w:lang w:eastAsia="en-GB"/>
+        </w:rPr>
+        <w:t xml:space="preserve">Fuel </w:t>
+      </w:r>
+      <w:r>
+        <w:rPr>
+          <w:lang w:eastAsia="en-GB"/>
+        </w:rPr>
+        <w:t>efficiency</w:t>
+      </w:r>
+      <w:r>
+        <w:rPr>
+          <w:lang w:eastAsia="en-GB"/>
+        </w:rPr>
+        <w:t xml:space="preserve"> vs gross horsepower</w:t>
+      </w:r>
+    </w:p>
+    <w:p>
+      <w:pPr>
+        <w:pStyle w:val="ListParagraph"/>
+        <w:numPr>
+          <w:ilvl w:val="0"/>
+          <w:numId w:val="1"/>
+        </w:numPr>
+        <w:rPr>
+          <w:lang w:eastAsia="en-GB"/>
+        </w:rPr>
+      </w:pPr>
+      <w:r>
+        <w:rPr>
+          <w:lang w:eastAsia="en-GB"/>
+        </w:rPr>
+        <w:t xml:space="preserve">Fuel </w:t>
+      </w:r>
+      <w:r>
+        <w:rPr>
+          <w:lang w:eastAsia="en-GB"/>
+        </w:rPr>
+        <w:t>efficiency</w:t>
+      </w:r>
+      <w:r>
+        <w:rPr>
+          <w:lang w:eastAsia="en-GB"/>
+        </w:rPr>
+        <w:t xml:space="preserve"> vs </w:t>
+      </w:r>
+      <w:r>
+        <w:rPr>
+          <w:lang w:eastAsia="en-GB"/>
+        </w:rPr>
+        <w:t>w</w:t>
+      </w:r>
+      <w:r>
+        <w:rPr>
+          <w:lang w:eastAsia="en-GB"/>
+        </w:rPr>
+        <w:t>eight of the car</w:t>
+      </w:r>
+    </w:p>
+    <w:p>
+      <w:pPr>
+        <w:rPr>
+          <w:lang w:eastAsia="en-GB"/>
+        </w:rPr>
+      </w:pPr>
+    </w:p>
+    <w:p>
+      <w:pPr>
+        <w:rPr>
+          <w:lang w:eastAsia="en-GB"/>
+        </w:rPr>
+      </w:pPr>
+      <w:r>
+        <w:rPr>
+          <w:b/>
+          <w:bCs/>
+          <w:lang w:eastAsia="en-GB"/>
+        </w:rPr>
+        <w:t>Question 4</w:t>
+      </w:r>
+      <w:r>
+        <w:rPr>
+          <w:b/>
+          <w:bCs/>
+          <w:lang w:eastAsia="en-GB"/>
+        </w:rPr>
+        <w:t xml:space="preserve"> </w:t>
+      </w:r>
+      <w:r>
+        <w:rPr>
+          <w:lang w:eastAsia="en-GB"/>
+        </w:rPr>
+        <w:t>of the assignment will be answered next to each of these graphs.</w:t>
+      </w:r>
+    </w:p>
+    <w:p>
+      <w:pPr>
+        <w:rPr>
+          <w:u w:val="single"/>
+        </w:rPr>
+      </w:pPr>
+    </w:p>
+    <w:p>
+      <w:pPr>
+        <w:rPr>
+          <w:u w:val="single"/>
+        </w:rPr>
+      </w:pPr>
+      <w:r>
+        <w:rPr>
+          <w:u w:val="single"/>
+        </w:rPr>
+        <w:t>Question 4:</w:t>
+      </w:r>
+    </w:p>
+    <w:p>
+      <w:pPr>
+        <w:ind w:left="720"/>
+      </w:pPr>
+      <w:r>
+        <w:t>a</w:t>
+      </w:r>
+      <w:r>
+        <w:t xml:space="preserve">. </w:t>
+      </w:r>
+      <w:r>
+        <w:t>Identifiable</w:t>
+      </w:r>
+      <w:r>
+        <w:t xml:space="preserve"> </w:t>
+      </w:r>
+      <w:r>
+        <w:t>Trends for each of the three scatterplots</w:t>
+      </w:r>
+      <w:r>
+        <w:br/>
+        <w:t>b</w:t>
+      </w:r>
+      <w:r>
+        <w:t>.</w:t>
+      </w:r>
+      <w:r>
+        <w:t xml:space="preserve"> Any anomalies that you see for each of the three scatterplots </w:t>
+      </w:r>
+    </w:p>
+    <w:p>
+      <w:pPr>
+        <w:rPr>
+          <w:lang w:eastAsia="en-GB"/>
+        </w:rPr>
+      </w:pPr>
+    </w:p>
+    <w:p>
+      <w:pPr>
+        <w:rPr>
+          <w:rFonts w:eastAsia="Times New Roman" w:cs="Arial"/>
+          <w:b/>
+          <w:bCs/>
+          <w:sz w:val="36"/>
+          <w:szCs w:val="36"/>
+          <w:lang w:eastAsia="en-GB"/>
+        </w:rPr>
+      </w:pPr>
+      <w:r>
+        <w:br w:type="page"/>
+      </w:r>
+    </w:p>
+    <w:p>
+      <w:pPr>
+        <w:pStyle w:val="Heading1"/>
+      </w:pPr>
+      <w:r>
+        <w:rPr>
+          <w:rFonts w:ascii="Arial Black" w:hAnsi="Arial Black"/>
+          <w:b w:val="0"/>
+          <w:bCs w:val="0"/>
+          <w:noProof/>
+        </w:rPr>
+        <w:lastRenderedPageBreak/>
+        <w:drawing>
+          <wp:anchor distT="0" distB="0" distL="114300" distR="114300" simplePos="0" relativeHeight="251658240" behindDoc="1" locked="0" layoutInCell="1" allowOverlap="1" wp14:anchorId="05567FD3" wp14:editId="017FB476">
+            <wp:simplePos x="0" y="0"/>
+            <wp:positionH relativeFrom="column">
+              <wp:posOffset>-617855</wp:posOffset>
+            </wp:positionH>
+            <wp:positionV relativeFrom="page">
+              <wp:posOffset>1383030</wp:posOffset>
+            </wp:positionV>
+            <wp:extent cx="6989400" cy="4320000"/>
+            <wp:effectExtent l="0" t="0" r="0" b="0"/>
+            <wp:wrapSquare wrapText="bothSides"/>
+            <wp:docPr id="1" name="Picture 1"/>
+            <wp:cNvGraphicFramePr>
+              <a:graphicFrameLocks xmlns:a="http://schemas.openxmlformats.org/drawingml/2006/main" noChangeAspect="1"/>
+            </wp:cNvGraphicFramePr>
+            <a:graphic xmlns:a="http://schemas.openxmlformats.org/drawingml/2006/main">
+              <a:graphicData uri="http://schemas.openxmlformats.org/drawingml/2006/picture">
+                <pic:pic xmlns:pic="http://schemas.openxmlformats.org/drawingml/2006/picture">
+                  <pic:nvPicPr>
+                    <pic:cNvPr id="1" name="Picture 1"/>
+                    <pic:cNvPicPr/>
+                  </pic:nvPicPr>
+                  <pic:blipFill>
+                    <a:blip r:embed="rId5" cstate="print">
+                      <a:extLst>
+                        <a:ext uri="{28A0092B-C50C-407E-A947-70E740481C1C}">
+                          <a14:useLocalDpi xmlns:a14="http://schemas.microsoft.com/office/drawing/2010/main" val="0"/>
+                        </a:ext>
+                      </a:extLst>
+                    </a:blip>
+                    <a:stretch>
+                      <a:fillRect/>
+                    </a:stretch>
+                  </pic:blipFill>
+                  <pic:spPr>
+                    <a:xfrm>
+                      <a:off x="0" y="0"/>
+                      <a:ext cx="6989400" cy="4320000"/>
+                    </a:xfrm>
+                    <a:prstGeom prst="rect">
+                      <a:avLst/>
+                    </a:prstGeom>
+                  </pic:spPr>
+                </pic:pic>
+              </a:graphicData>
+            </a:graphic>
+            <wp14:sizeRelH relativeFrom="page">
+              <wp14:pctWidth>0</wp14:pctWidth>
+            </wp14:sizeRelH>
+            <wp14:sizeRelV relativeFrom="page">
+              <wp14:pctHeight>0</wp14:pctHeight>
+            </wp14:sizeRelV>
+          </wp:anchor>
+        </w:drawing>
+      </w:r>
+      <w:r>
+        <w:t xml:space="preserve">Question 1: </w:t>
+      </w:r>
+      <w:r>
+        <w:t xml:space="preserve">Construct a scatterplot with smoothing for </w:t>
+      </w:r>
+      <w:r>
+        <w:t>‘</w:t>
+      </w:r>
+      <w:r>
+        <w:t>mpg</w:t>
+      </w:r>
+      <w:r>
+        <w:t>’</w:t>
+      </w:r>
+      <w:r>
+        <w:t xml:space="preserve"> vs. </w:t>
+      </w:r>
+      <w:r>
+        <w:t>‘</w:t>
+      </w:r>
+      <w:proofErr w:type="spellStart"/>
+      <w:r>
+        <w:t>disp</w:t>
+      </w:r>
+      <w:proofErr w:type="spellEnd"/>
+      <w:r>
+        <w:t>’</w:t>
+      </w:r>
+    </w:p>
+    <w:p>
+      <w:pPr>
+        <w:rPr>
+          <w:lang w:eastAsia="en-GB"/>
+        </w:rPr>
+      </w:pPr>
+      <w:r>
+        <w:rPr>
+          <w:noProof/>
+          <w:lang w:eastAsia="en-GB"/>
+        </w:rPr>
+        <mc:AlternateContent>
+          <mc:Choice Requires="wps">
+            <w:drawing>
+              <wp:anchor distT="0" distB="0" distL="114300" distR="114300" simplePos="0" relativeHeight="251661312" behindDoc="0" locked="0" layoutInCell="1" allowOverlap="1" wp14:anchorId="7D42E23A" wp14:editId="6A4D55E5">
+                <wp:simplePos x="0" y="0"/>
+                <wp:positionH relativeFrom="column">
+                  <wp:posOffset>6478073</wp:posOffset>
+                </wp:positionH>
+                <wp:positionV relativeFrom="paragraph">
+                  <wp:posOffset>177496</wp:posOffset>
+                </wp:positionV>
+                <wp:extent cx="3142445" cy="4165358"/>
+                <wp:effectExtent l="0" t="0" r="7620" b="13335"/>
+                <wp:wrapNone/>
+                <wp:docPr id="4" name="Text Box 4"/>
+                <wp:cNvGraphicFramePr/>
+                <a:graphic xmlns:a="http://schemas.openxmlformats.org/drawingml/2006/main">
+                  <a:graphicData uri="http://schemas.microsoft.com/office/word/2010/wordprocessingShape">
+                    <wps:wsp>
+                      <wps:cNvSpPr txBox="1"/>
+                      <wps:spPr>
+                        <a:xfrm>
+                          <a:off x="0" y="0"/>
+                          <a:ext cx="3142445" cy="4165358"/>
+                        </a:xfrm>
+                        <a:prstGeom prst="rect">
+                          <a:avLst/>
+                        </a:prstGeom>
+                        <a:solidFill>
+                          <a:schemeClr val="lt1"/>
+                        </a:solidFill>
+                        <a:ln w="6350">
+                          <a:solidFill>
+                            <a:prstClr val="black"/>
+                          </a:solidFill>
+                        </a:ln>
+                      </wps:spPr>
+                      <wps:txbx>
+                        <w:txbxContent>
+                          <w:p>
+                            <w:pPr>
+                              <w:rPr>
+                                <w:u w:val="single"/>
+                                <w:lang w:val="en-US"/>
+                              </w:rPr>
+                            </w:pPr>
+                            <w:r>
+                              <w:rPr>
+                                <w:u w:val="single"/>
+                                <w:lang w:val="en-US"/>
+                              </w:rPr>
+                              <w:t xml:space="preserve">Answer 4a: </w:t>
+                            </w:r>
+                          </w:p>
+                          <w:p>
+                            <w:pPr>
+                              <w:rPr>
+                                <w:lang w:val="en-US"/>
+                              </w:rPr>
+                            </w:pPr>
+                            <w:r>
+                              <w:rPr>
+                                <w:lang w:val="en-US"/>
+                              </w:rPr>
+                              <w:tab/>
+                              <w:t xml:space="preserve">The fuel efficiency and engine displacement seem to have a negative correlation. As the displacement increases, the fuel efficiency decreases. </w:t>
+                            </w:r>
+                          </w:p>
+                        </w:txbxContent>
+                      </wps:txbx>
+                      <wps:bodyPr rot="0" spcFirstLastPara="0" vertOverflow="overflow" horzOverflow="overflow" vert="horz" wrap="square" lIns="91440" tIns="45720" rIns="91440" bIns="45720" numCol="1" spcCol="0" rtlCol="0" fromWordArt="0" anchor="t" anchorCtr="0" forceAA="0" compatLnSpc="1">
+                        <a:prstTxWarp prst="textNoShape">
+                          <a:avLst/>
+                        </a:prstTxWarp>
+                        <a:noAutofit/>
+                      </wps:bodyPr>
+                    </wps:wsp>
+                  </a:graphicData>
+                </a:graphic>
+              </wp:anchor>
+            </w:drawing>
+          </mc:Choice>
+          <mc:Fallback>
+            <w:pict>
+              <v:shapetype w14:anchorId="7D42E23A" id="_x0000_t202" coordsize="21600,21600" o:spt="202" path="m,l,21600r21600,l21600,xe">
+                <v:stroke joinstyle="miter"/>
+                <v:path gradientshapeok="t" o:connecttype="rect"/>
+              </v:shapetype>
+              <v:shape id="Text Box 4" o:spid="_x0000_s1026" type="#_x0000_t202" style="position:absolute;margin-left:510.1pt;margin-top:14pt;width:247.45pt;height:328pt;z-index:251661312;visibility:visible;mso-wrap-style:square;mso-wrap-distance-left:9pt;mso-wrap-distance-top:0;mso-wrap-distance-right:9pt;mso-wrap-distance-bottom:0;mso-position-horizontal:absolute;mso-position-horizontal-relative:text;mso-position-vertical:absolute;mso-position-vertical-relative:text;v-text-anchor:top" o:gfxdata="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" fillcolor="white [3201]" strokeweight=".5pt">
+                <v:textbox>
+                  <w:txbxContent>
+                    <w:p>
+                      <w:pPr>
+                        <w:rPr>
+                          <w:u w:val="single"/>
+                          <w:lang w:val="en-US"/>
+                        </w:rPr>
+                      </w:pPr>
+                      <w:r>
+                        <w:rPr>
+                          <w:u w:val="single"/>
+                          <w:lang w:val="en-US"/>
+                        </w:rPr>
+                        <w:t xml:space="preserve">Answer 4a: </w:t>
+                      </w:r>
+                    </w:p>
+                    <w:p>
+                      <w:pPr>
+                        <w:rPr>
+                          <w:lang w:val="en-US"/>
+                        </w:rPr>
+                      </w:pPr>
+                      <w:r>
+                        <w:rPr>
+                          <w:lang w:val="en-US"/>
+                        </w:rPr>
+                        <w:tab/>
+                        <w:t xml:space="preserve">The fuel efficiency and engine displacement seem to have a negative correlation. As the displacement increases, the fuel efficiency decreases. </w:t>
+                      </w:r>
+                    </w:p>
+                  </w:txbxContent>
+                </v:textbox>
+              </v:shape>
+            </w:pict>
+          </mc:Fallback>
+        </mc:AlternateContent>
+      </w:r>
+    </w:p>
+    <w:p>
+      <w:pPr>
+        <w:pStyle w:val="Heading1"/>
+      </w:pPr>
+    </w:p>
+    <w:p>
+      <w:pPr>
+        <w:rPr>
+          <w:rFonts w:eastAsia="Times New Roman" w:cs="Arial"/>
+          <w:b/>
+          <w:bCs/>
+          <w:sz w:val="36"/>
+          <w:szCs w:val="36"/>
+          <w:lang w:eastAsia="en-GB"/>
+        </w:rPr>
+      </w:pPr>
+      <w:r>
+        <w:br w:type="page"/>
+      </w:r>
+    </w:p>
+    <w:p>
+      <w:pPr>
+        <w:pStyle w:val="Heading1"/>
+      </w:pPr>
+      <w:r>
+        <w:rPr>
+          <w:rFonts w:ascii="Arial Black" w:hAnsi="Arial Black"/>
+          <w:b w:val="0"/>
+          <w:bCs w:val="0"/>
+          <w:noProof/>
+        </w:rPr>
+        <w:lastRenderedPageBreak/>
+        <w:drawing>
+          <wp:anchor distT="0" distB="0" distL="114300" distR="114300" simplePos="0" relativeHeight="251659264" behindDoc="0" locked="0" layoutInCell="1" allowOverlap="1" wp14:anchorId="0D0C60C3" wp14:editId="3F0DA2AE">
+            <wp:simplePos x="0" y="0"/>
+            <wp:positionH relativeFrom="column">
+              <wp:posOffset>-631190</wp:posOffset>
+            </wp:positionH>
+            <wp:positionV relativeFrom="page">
+              <wp:posOffset>1416050</wp:posOffset>
+            </wp:positionV>
+            <wp:extent cx="6990075" cy="4320000"/>
+            <wp:effectExtent l="0" t="0" r="0" b="0"/>
+            <wp:wrapSquare wrapText="bothSides"/>
+            <wp:docPr id="2" name="Picture 2"/>
+            <wp:cNvGraphicFramePr>
+              <a:graphicFrameLocks xmlns:a="http://schemas.openxmlformats.org/drawingml/2006/main" noChangeAspect="1"/>
+            </wp:cNvGraphicFramePr>
+            <a:graphic xmlns:a="http://schemas.openxmlformats.org/drawingml/2006/main">
+              <a:graphicData uri="http://schemas.openxmlformats.org/drawingml/2006/picture">
+                <pic:pic xmlns:pic="http://schemas.openxmlformats.org/drawingml/2006/picture">
+                  <pic:nvPicPr>
+                    <pic:cNvPr id="2" name="Picture 2"/>
+                    <pic:cNvPicPr/>
+                  </pic:nvPicPr>
+                  <pic:blipFill>
+                    <a:blip r:embed="rId6" cstate="print">
+                      <a:extLst>
+                        <a:ext uri="{28A0092B-C50C-407E-A947-70E740481C1C}">
+                          <a14:useLocalDpi xmlns:a14="http://schemas.microsoft.com/office/drawing/2010/main" val="0"/>
+                        </a:ext>
+                      </a:extLst>
+                    </a:blip>
+                    <a:stretch>
+                      <a:fillRect/>
+                    </a:stretch>
+                  </pic:blipFill>
+                  <pic:spPr>
+                    <a:xfrm>
+                      <a:off x="0" y="0"/>
+                      <a:ext cx="6990075" cy="4320000"/>
+                    </a:xfrm>
+                    <a:prstGeom prst="rect">
+                      <a:avLst/>
+                    </a:prstGeom>
+                  </pic:spPr>
+                </pic:pic>
+              </a:graphicData>
+            </a:graphic>
+            <wp14:sizeRelH relativeFrom="page">
+              <wp14:pctWidth>0</wp14:pctWidth>
+            </wp14:sizeRelH>
+            <wp14:sizeRelV relativeFrom="page">
+              <wp14:pctHeight>0</wp14:pctHeight>
+            </wp14:sizeRelV>
+          </wp:anchor>
+        </w:drawing>
+      </w:r>
+      <w:r>
+        <w:t xml:space="preserve">Question </w:t>
+      </w:r>
+      <w:r>
+        <w:t>2</w:t>
+      </w:r>
+      <w:r>
+        <w:t>:</w:t>
+      </w:r>
+      <w:r>
+        <w:t xml:space="preserve"> Construct a scatterplot with smoothing for mpg vs. hp </w:t>
+      </w:r>
+    </w:p>
+    <w:p>
+      <w:pPr>
+        <w:rPr>
+          <w:lang w:eastAsia="en-GB"/>
+        </w:rPr>
+      </w:pPr>
+    </w:p>
+    <w:p>
+      <w:pPr>
+        <w:pStyle w:val="Heading1"/>
+      </w:pPr>
+    </w:p>
+    <w:p>
+      <w:pPr>
+        <w:rPr>
+          <w:rFonts w:eastAsia="Times New Roman" w:cs="Arial"/>
+          <w:b/>
+          <w:bCs/>
+          <w:sz w:val="36"/>
+          <w:szCs w:val="36"/>
+          <w:lang w:eastAsia="en-GB"/>
+        </w:rPr>
+      </w:pPr>
+      <w:r>
+        <w:br w:type="page"/>
+      </w:r>
+    </w:p>
+    <w:p>
+      <w:pPr>
+        <w:pStyle w:val="Heading1"/>
+      </w:pPr>
+      <w:r>
+        <w:rPr>
+          <w:rFonts w:ascii="Arial Black" w:hAnsi="Arial Black"/>
+          <w:b w:val="0"/>
+          <w:bCs w:val="0"/>
+          <w:noProof/>
+        </w:rPr>
+        <w:lastRenderedPageBreak/>
+        <w:drawing>
+          <wp:anchor distT="0" distB="0" distL="114300" distR="114300" simplePos="0" relativeHeight="251660288" behindDoc="0" locked="0" layoutInCell="1" allowOverlap="1" wp14:anchorId="28B56044" wp14:editId="5504ADED">
+            <wp:simplePos x="0" y="0"/>
+            <wp:positionH relativeFrom="column">
+              <wp:posOffset>-631190</wp:posOffset>
+            </wp:positionH>
+            <wp:positionV relativeFrom="page">
+              <wp:posOffset>1351915</wp:posOffset>
+            </wp:positionV>
+            <wp:extent cx="6989769" cy="4320000"/>
+            <wp:effectExtent l="0" t="0" r="0" b="0"/>
+            <wp:wrapSquare wrapText="bothSides"/>
+            <wp:docPr id="3" name="Picture 3"/>
+            <wp:cNvGraphicFramePr>
+              <a:graphicFrameLocks xmlns:a="http://schemas.openxmlformats.org/drawingml/2006/main" noChangeAspect="1"/>
+            </wp:cNvGraphicFramePr>
+            <a:graphic xmlns:a="http://schemas.openxmlformats.org/drawingml/2006/main">
+              <a:graphicData uri="http://schemas.openxmlformats.org/drawingml/2006/picture">
+                <pic:pic xmlns:pic="http://schemas.openxmlformats.org/drawingml/2006/picture">
+                  <pic:nvPicPr>
+                    <pic:cNvPr id="3" name="Picture 3"/>
+                    <pic:cNvPicPr/>
+                  </pic:nvPicPr>
+                  <pic:blipFill>
+                    <a:blip r:embed="rId7" cstate="print">
+                      <a:extLst>
+                        <a:ext uri="{28A0092B-C50C-407E-A947-70E740481C1C}">
+                          <a14:useLocalDpi xmlns:a14="http://schemas.microsoft.com/office/drawing/2010/main" val="0"/>
+                        </a:ext>
+                      </a:extLst>
+                    </a:blip>
+                    <a:stretch>
+                      <a:fillRect/>
+                    </a:stretch>
+                  </pic:blipFill>
+                  <pic:spPr>
+                    <a:xfrm>
+                      <a:off x="0" y="0"/>
+                      <a:ext cx="6989769" cy="4320000"/>
+                    </a:xfrm>
+                    <a:prstGeom prst="rect">
+                      <a:avLst/>
+                    </a:prstGeom>
+                  </pic:spPr>
+                </pic:pic>
+              </a:graphicData>
+            </a:graphic>
+            <wp14:sizeRelH relativeFrom="page">
+              <wp14:pctWidth>0</wp14:pctWidth>
+            </wp14:sizeRelH>
+            <wp14:sizeRelV relativeFrom="page">
+              <wp14:pctHeight>0</wp14:pctHeight>
+            </wp14:sizeRelV>
+          </wp:anchor>
+        </w:drawing>
+      </w:r>
+      <w:r>
+        <w:t xml:space="preserve">Question </w:t>
+      </w:r>
+      <w:r>
+        <w:t>3</w:t>
+      </w:r>
+      <w:r>
+        <w:t>:</w:t>
+      </w:r>
+      <w:r>
+        <w:t xml:space="preserve"> Construct a scatterplot with smoothing for mpg vs. </w:t>
+      </w:r>
+      <w:proofErr w:type="spellStart"/>
+      <w:r>
+        <w:t>wt</w:t>
+      </w:r>
+      <w:proofErr w:type="spellEnd"/>
+      <w:r>
+        <w:t xml:space="preserve"> </w:t>
+      </w:r>
+    </w:p>
+    <w:p>
+      <w:pPr>
+        <w:pStyle w:val="Heading1"/>
+        <w:sectPr>
+          <w:pgSz w:w="16840" w:h="11900" w:orient="landscape"/>
+          <w:pgMar w:top="1440" w:right="1440" w:bottom="1440" w:left="1440" w:header="708" w:footer="708" w:gutter="0"/>
+          <w:cols w:space="708"/>
+          <w:docGrid w:linePitch="360"/>
+        </w:sectPr>
+      </w:pPr>
+    </w:p>
+    <w:p/>
+    <w:p/>
+    <w:p/>
+    <w:p/>
+    <w:p/>
     <w:p/>
     <w:sectPr>
       <w:pgSz w:w="11900" w:h="16840"/>
@@ -11,6 +778,100 @@
     </w:sectPr>
   </w:body>
 </w:document>
+</file>
+
+<file path=word/numbering.xml><?xml version="1.0" encoding="utf-8"?>
+<w:numbering xmlns:wpc="http://schemas.microsoft.com/office/word/2010/wordprocessingCanvas" xmlns:cx="http://schemas.microsoft.com/office/drawing/2014/chartex" xmlns:cx1="http://schemas.microsoft.com/office/drawing/2015/9/8/chartex" xmlns:cx2="http://schemas.microsoft.com/office/drawing/2015/10/21/chartex" xmlns:cx3="http://schemas.microsoft.com/office/drawing/2016/5/9/chartex" xmlns:cx4="http://schemas.microsoft.com/office/drawing/2016/5/10/chartex" xmlns:cx5="http://schemas.microsoft.com/office/drawing/2016/5/11/chartex" xmlns:cx6="http://schemas.microsoft.com/office/drawing/2016/5/12/chartex" xmlns:cx7="http://schemas.microsoft.com/office/drawing/2016/5/13/chartex" xmlns:cx8="http://schemas.microsoft.com/office/drawing/2016/5/14/chartex" xmlns:mc="http://schemas.openxmlformats.org/markup-compatibility/2006" xmlns:aink="http://schemas.microsoft.com/office/drawing/2016/ink" xmlns:am3d="http://schemas.microsoft.com/office/drawing/2017/model3d" xmlns:o="urn:schemas-microsoft-com:office:office" xmlns:r="http://schemas.openxmlformats.org/officeDocument/2006/relationships" xmlns:m="http://schemas.openxmlformats.org/officeDocument/2006/math" xmlns:v="urn:schemas-microsoft-com:vml" xmlns:wp14="http://schemas.microsoft.com/office/word/2010/wordprocessingDrawing" xmlns:wp="http://schemas.openxmlformats.org/drawingml/2006/wordprocessingDrawing" xmlns:w10="urn:schemas-microsoft-com:office:word" xmlns:w="http://schemas.openxmlformats.org/wordprocessingml/2006/main" xmlns:w14="http://schemas.microsoft.com/office/word/2010/wordml" xmlns:w15="http://schemas.microsoft.com/office/word/2012/wordml" xmlns:w16cex="http://schemas.microsoft.com/office/word/2018/wordml/cex" xmlns:w16cid="http://schemas.microsoft.com/office/word/2016/wordml/cid" xmlns:w16="http://schemas.microsoft.com/office/word/2018/wordml" xmlns:w16se="http://schemas.microsoft.com/office/word/2015/wordml/symex" xmlns:wpg="http://schemas.microsoft.com/office/word/2010/wordprocessingGroup" xmlns:wpi="http://schemas.microsoft.com/office/word/2010/wordprocessingInk" xmlns:wne="http://schemas.microsoft.com/office/word/2006/wordml" xmlns:wps="http://schemas.microsoft.com/office/word/2010/wordprocessingShape" mc:Ignorable="w14 w15 w16se w16cid w16 w16cex wp14">
+  <w:abstractNum w:abstractNumId="0" w15:restartNumberingAfterBreak="0">
+    <w:nsid w:val="2BBB4DF6"/>
+    <w:multiLevelType w:val="hybridMultilevel"/>
+    <w:tmpl w:val="3EACAD98"/>
+    <w:lvl w:ilvl="0" w:tplc="0809000F">
+      <w:start w:val="1"/>
+      <w:numFmt w:val="decimal"/>
+      <w:lvlText w:val="%1."/>
+      <w:lvlJc w:val="left"/>
+      <w:pPr>
+        <w:ind w:left="720" w:hanging="360"/>
+      </w:pPr>
+    </w:lvl>
+    <w:lvl w:ilvl="1" w:tplc="08090019" w:tentative="1">
+      <w:start w:val="1"/>
+      <w:numFmt w:val="lowerLetter"/>
+      <w:lvlText w:val="%2."/>
+      <w:lvlJc w:val="left"/>
+      <w:pPr>
+        <w:ind w:left="1440" w:hanging="360"/>
+      </w:pPr>
+    </w:lvl>
+    <w:lvl w:ilvl="2" w:tplc="0809001B" w:tentative="1">
+      <w:start w:val="1"/>
+      <w:numFmt w:val="lowerRoman"/>
+      <w:lvlText w:val="%3."/>
+      <w:lvlJc w:val="right"/>
+      <w:pPr>
+        <w:ind w:left="2160" w:hanging="180"/>
+      </w:pPr>
+    </w:lvl>
+    <w:lvl w:ilvl="3" w:tplc="0809000F" w:tentative="1">
+      <w:start w:val="1"/>
+      <w:numFmt w:val="decimal"/>
+      <w:lvlText w:val="%4."/>
+      <w:lvlJc w:val="left"/>
+      <w:pPr>
+        <w:ind w:left="2880" w:hanging="360"/>
+      </w:pPr>
+    </w:lvl>
+    <w:lvl w:ilvl="4" w:tplc="08090019" w:tentative="1">
+      <w:start w:val="1"/>
+      <w:numFmt w:val="lowerLetter"/>
+      <w:lvlText w:val="%5."/>
+      <w:lvlJc w:val="left"/>
+      <w:pPr>
+        <w:ind w:left="3600" w:hanging="360"/>
+      </w:pPr>
+    </w:lvl>
+    <w:lvl w:ilvl="5" w:tplc="0809001B" w:tentative="1">
+      <w:start w:val="1"/>
+      <w:numFmt w:val="lowerRoman"/>
+      <w:lvlText w:val="%6."/>
+      <w:lvlJc w:val="right"/>
+      <w:pPr>
+        <w:ind w:left="4320" w:hanging="180"/>
+      </w:pPr>
+    </w:lvl>
+    <w:lvl w:ilvl="6" w:tplc="0809000F" w:tentative="1">
+      <w:start w:val="1"/>
+      <w:numFmt w:val="decimal"/>
+      <w:lvlText w:val="%7."/>
+      <w:lvlJc w:val="left"/>
+      <w:pPr>
+        <w:ind w:left="5040" w:hanging="360"/>
+      </w:pPr>
+    </w:lvl>
+    <w:lvl w:ilvl="7" w:tplc="08090019" w:tentative="1">
+      <w:start w:val="1"/>
+      <w:numFmt w:val="lowerLetter"/>
+      <w:lvlText w:val="%8."/>
+      <w:lvlJc w:val="left"/>
+      <w:pPr>
+        <w:ind w:left="5760" w:hanging="360"/>
+      </w:pPr>
+    </w:lvl>
+    <w:lvl w:ilvl="8" w:tplc="0809001B" w:tentative="1">
+      <w:start w:val="1"/>
+      <w:numFmt w:val="lowerRoman"/>
+      <w:lvlText w:val="%9."/>
+      <w:lvlJc w:val="right"/>
+      <w:pPr>
+        <w:ind w:left="6480" w:hanging="180"/>
+      </w:pPr>
+    </w:lvl>
+  </w:abstractNum>
+  <w:num w:numId="1">
+    <w:abstractNumId w:val="0"/>
+  </w:num>
+</w:numbering>
 </file>
 
 <file path=word/styles.xml><?xml version="1.0" encoding="utf-8"?>
@@ -407,11 +1268,52 @@
   <w:style w:type="paragraph" w:default="1" w:styleId="Normal">
     <w:name w:val="Normal"/>
     <w:qFormat/>
+    <w:rsid w:val="002A2A20"/>
+    <w:rPr>
+      <w:rFonts w:ascii="Arial" w:hAnsi="Arial"/>
+    </w:rPr>
+  </w:style>
+  <w:style w:type="paragraph" w:styleId="Heading1">
+    <w:name w:val="heading 1"/>
+    <w:basedOn w:val="NormalWeb"/>
+    <w:next w:val="Normal"/>
+    <w:link w:val="Heading1Char"/>
+    <w:uiPriority w:val="9"/>
+    <w:qFormat/>
+    <w:rsid w:val="00644A03"/>
+    <w:pPr>
+      <w:outlineLvl w:val="0"/>
+    </w:pPr>
+    <w:rPr>
+      <w:rFonts w:ascii="Arial" w:hAnsi="Arial" w:cs="Arial"/>
+      <w:b/>
+      <w:bCs/>
+      <w:sz w:val="36"/>
+      <w:szCs w:val="36"/>
+    </w:rPr>
+  </w:style>
+  <w:style w:type="paragraph" w:styleId="Heading2">
+    <w:name w:val="heading 2"/>
+    <w:basedOn w:val="Heading1"/>
+    <w:next w:val="Normal"/>
+    <w:link w:val="Heading2Char"/>
+    <w:uiPriority w:val="9"/>
+    <w:unhideWhenUsed/>
+    <w:qFormat/>
+    <w:rsid w:val="00644A03"/>
+    <w:pPr>
+      <w:outlineLvl w:val="1"/>
+    </w:pPr>
+    <w:rPr>
+      <w:rFonts w:ascii="Arial Narrow" w:hAnsi="Arial Narrow"/>
+      <w:b w:val="0"/>
+      <w:sz w:val="28"/>
+      <w:u w:val="single"/>
+    </w:rPr>
   </w:style>
   <w:style w:type="character" w:default="1" w:styleId="DefaultParagraphFont">
     <w:name w:val="Default Paragraph Font"/>
     <w:uiPriority w:val="1"/>
-    <w:semiHidden/>
     <w:unhideWhenUsed/>
   </w:style>
   <w:style w:type="table" w:default="1" w:styleId="TableNormal">
@@ -434,6 +1336,100 @@
     <w:uiPriority w:val="99"/>
     <w:semiHidden/>
     <w:unhideWhenUsed/>
+  </w:style>
+  <w:style w:type="paragraph" w:styleId="NormalWeb">
+    <w:name w:val="Normal (Web)"/>
+    <w:basedOn w:val="Normal"/>
+    <w:uiPriority w:val="99"/>
+    <w:semiHidden/>
+    <w:unhideWhenUsed/>
+    <w:rsid w:val="00644A03"/>
+    <w:pPr>
+      <w:spacing w:before="100" w:beforeAutospacing="1" w:after="100" w:afterAutospacing="1"/>
+    </w:pPr>
+    <w:rPr>
+      <w:rFonts w:ascii="Times New Roman" w:eastAsia="Times New Roman" w:hAnsi="Times New Roman" w:cs="Times New Roman"/>
+      <w:lang w:eastAsia="en-GB"/>
+    </w:rPr>
+  </w:style>
+  <w:style w:type="character" w:customStyle="1" w:styleId="Heading1Char">
+    <w:name w:val="Heading 1 Char"/>
+    <w:basedOn w:val="DefaultParagraphFont"/>
+    <w:link w:val="Heading1"/>
+    <w:uiPriority w:val="9"/>
+    <w:rsid w:val="00644A03"/>
+    <w:rPr>
+      <w:rFonts w:ascii="Arial" w:eastAsia="Times New Roman" w:hAnsi="Arial" w:cs="Arial"/>
+      <w:b/>
+      <w:bCs/>
+      <w:sz w:val="36"/>
+      <w:szCs w:val="36"/>
+      <w:lang w:eastAsia="en-GB"/>
+    </w:rPr>
+  </w:style>
+  <w:style w:type="paragraph" w:styleId="Title">
+    <w:name w:val="Title"/>
+    <w:basedOn w:val="Normal"/>
+    <w:next w:val="Normal"/>
+    <w:link w:val="TitleChar"/>
+    <w:uiPriority w:val="10"/>
+    <w:qFormat/>
+    <w:rsid w:val="00644A03"/>
+    <w:pPr>
+      <w:contextualSpacing/>
+      <w:jc w:val="center"/>
+    </w:pPr>
+    <w:rPr>
+      <w:rFonts w:ascii="Arial Black" w:eastAsiaTheme="majorEastAsia" w:hAnsi="Arial Black" w:cstheme="majorBidi"/>
+      <w:b/>
+      <w:bCs/>
+      <w:spacing w:val="-10"/>
+      <w:kern w:val="28"/>
+      <w:sz w:val="56"/>
+      <w:szCs w:val="56"/>
+    </w:rPr>
+  </w:style>
+  <w:style w:type="character" w:customStyle="1" w:styleId="TitleChar">
+    <w:name w:val="Title Char"/>
+    <w:basedOn w:val="DefaultParagraphFont"/>
+    <w:link w:val="Title"/>
+    <w:uiPriority w:val="10"/>
+    <w:rsid w:val="00644A03"/>
+    <w:rPr>
+      <w:rFonts w:ascii="Arial Black" w:eastAsiaTheme="majorEastAsia" w:hAnsi="Arial Black" w:cstheme="majorBidi"/>
+      <w:b/>
+      <w:bCs/>
+      <w:spacing w:val="-10"/>
+      <w:kern w:val="28"/>
+      <w:sz w:val="56"/>
+      <w:szCs w:val="56"/>
+    </w:rPr>
+  </w:style>
+  <w:style w:type="character" w:customStyle="1" w:styleId="Heading2Char">
+    <w:name w:val="Heading 2 Char"/>
+    <w:basedOn w:val="DefaultParagraphFont"/>
+    <w:link w:val="Heading2"/>
+    <w:uiPriority w:val="9"/>
+    <w:rsid w:val="00644A03"/>
+    <w:rPr>
+      <w:rFonts w:ascii="Arial Narrow" w:eastAsia="Times New Roman" w:hAnsi="Arial Narrow" w:cs="Arial"/>
+      <w:bCs/>
+      <w:sz w:val="28"/>
+      <w:szCs w:val="36"/>
+      <w:u w:val="single"/>
+      <w:lang w:eastAsia="en-GB"/>
+    </w:rPr>
+  </w:style>
+  <w:style w:type="paragraph" w:styleId="ListParagraph">
+    <w:name w:val="List Paragraph"/>
+    <w:basedOn w:val="Normal"/>
+    <w:uiPriority w:val="34"/>
+    <w:qFormat/>
+    <w:rsid w:val="002A2A20"/>
+    <w:pPr>
+      <w:ind w:left="720"/>
+      <w:contextualSpacing/>
+    </w:pPr>
   </w:style>
 </w:styles>
 </file>

</xml_diff>